<commit_message>
titel ingevoegd in sjabloon
</commit_message>
<xml_diff>
--- a/bachelorproef_insjabloon.docx
+++ b/bachelorproef_insjabloon.docx
@@ -18,19 +18,8 @@
             <w:framePr w:wrap="around"/>
           </w:pPr>
           <w:r>
-            <w:t>Titel</w:t>
+            <w:t>Hoe kunnen toepassingen op tablet een meerwaarde betekenen voor het (ST)EM-onderwijs in de eerste graad van het basisonderwijs?</w:t>
           </w:r>
-          <w:r>
-            <w:t xml:space="preserve"> </w:t>
-          </w:r>
-          <w:r>
-            <w:t xml:space="preserve">van je </w:t>
-          </w:r>
-          <w:proofErr w:type="spellStart"/>
-          <w:r>
-            <w:t>bachelorproef</w:t>
-          </w:r>
-          <w:proofErr w:type="spellEnd"/>
         </w:p>
       </w:sdtContent>
     </w:sdt>
@@ -117,15 +106,16 @@
       <w:r>
         <w:rPr>
           <w:noProof/>
+          <w:lang w:eastAsia="nl-BE"/>
         </w:rPr>
         <w:drawing>
-          <wp:anchor distT="0" distB="0" distL="114300" distR="114300" simplePos="0" relativeHeight="251661312" behindDoc="0" locked="0" layoutInCell="1" allowOverlap="1" wp14:anchorId="695ED370" wp14:editId="75E251EA">
+          <wp:anchor distT="0" distB="0" distL="114300" distR="114300" simplePos="0" relativeHeight="251661312" behindDoc="0" locked="0" layoutInCell="1" allowOverlap="1" wp14:anchorId="57AC61AF" wp14:editId="0B2C513E">
             <wp:simplePos x="0" y="0"/>
             <wp:positionH relativeFrom="margin">
               <wp:posOffset>4547235</wp:posOffset>
             </wp:positionH>
             <wp:positionV relativeFrom="margin">
-              <wp:posOffset>-348954</wp:posOffset>
+              <wp:posOffset>-157229</wp:posOffset>
             </wp:positionV>
             <wp:extent cx="1029970" cy="719455"/>
             <wp:effectExtent l="0" t="0" r="0" b="4445"/>
@@ -184,7 +174,7 @@
         <mc:AlternateContent>
           <mc:Choice Requires="wps">
             <w:drawing>
-              <wp:anchor distT="0" distB="0" distL="114300" distR="114300" simplePos="0" relativeHeight="251662336" behindDoc="1" locked="0" layoutInCell="1" allowOverlap="1" wp14:anchorId="41F94903" wp14:editId="1372D980">
+              <wp:anchor distT="0" distB="0" distL="114300" distR="114300" simplePos="0" relativeHeight="251662336" behindDoc="1" locked="0" layoutInCell="1" allowOverlap="1" wp14:anchorId="3E3562C2" wp14:editId="211A7EE6">
                 <wp:simplePos x="0" y="0"/>
                 <wp:positionH relativeFrom="column">
                   <wp:posOffset>-1188085</wp:posOffset>
@@ -299,9 +289,12 @@
       <w:pPr>
         <w:pStyle w:val="Voorbladbovenaan"/>
         <w:sectPr>
-          <w:headerReference w:type="default" r:id="rId10"/>
-          <w:footerReference w:type="default" r:id="rId11"/>
-          <w:footerReference w:type="first" r:id="rId12"/>
+          <w:headerReference w:type="even" r:id="rId10"/>
+          <w:headerReference w:type="default" r:id="rId11"/>
+          <w:footerReference w:type="even" r:id="rId12"/>
+          <w:footerReference w:type="default" r:id="rId13"/>
+          <w:headerReference w:type="first" r:id="rId14"/>
+          <w:footerReference w:type="first" r:id="rId15"/>
           <w:pgSz w:w="11906" w:h="16838"/>
           <w:pgMar w:top="1134" w:right="1134" w:bottom="1134" w:left="1871" w:header="709" w:footer="709" w:gutter="0"/>
           <w:cols w:space="708"/>
@@ -335,14 +328,14 @@
             <w:framePr w:wrap="around"/>
           </w:pPr>
           <w:r>
-            <w:t>Titel</w:t>
+            <w:t>Hoe kunnen toepassingen op tablet een meerwaarde betekenen voor het (ST)EM-onderwijs in de eerste graad van het basisonderwijs?</w:t>
           </w:r>
           <w:r>
             <w:rPr>
               <w:noProof/>
             </w:rPr>
             <w:drawing>
-              <wp:anchor distT="0" distB="0" distL="114300" distR="114300" simplePos="0" relativeHeight="251666432" behindDoc="0" locked="0" layoutInCell="1" allowOverlap="1" wp14:anchorId="6F697149" wp14:editId="3B2BF7E1">
+              <wp:anchor distT="0" distB="0" distL="114300" distR="114300" simplePos="0" relativeHeight="251666432" behindDoc="0" locked="0" layoutInCell="1" allowOverlap="1" wp14:anchorId="0334CF22" wp14:editId="1BFB0CD7">
                 <wp:simplePos x="0" y="0"/>
                 <wp:positionH relativeFrom="margin">
                   <wp:align>right</wp:align>
@@ -399,14 +392,6 @@
               </wp:anchor>
             </w:drawing>
           </w:r>
-          <w:r>
-            <w:t xml:space="preserve"> van je </w:t>
-          </w:r>
-          <w:proofErr w:type="spellStart"/>
-          <w:r>
-            <w:t>bachelorproef</w:t>
-          </w:r>
-          <w:proofErr w:type="spellEnd"/>
         </w:p>
       </w:sdtContent>
     </w:sdt>
@@ -530,7 +515,7 @@
     <w:p>
       <w:pPr>
         <w:sectPr>
-          <w:footerReference w:type="first" r:id="rId13"/>
+          <w:footerReference w:type="first" r:id="rId16"/>
           <w:pgSz w:w="11906" w:h="16838"/>
           <w:pgMar w:top="1134" w:right="1134" w:bottom="1134" w:left="1871" w:header="709" w:footer="709" w:gutter="0"/>
           <w:cols w:space="708"/>
@@ -676,7 +661,7 @@
                     <pic:cNvPicPr/>
                   </pic:nvPicPr>
                   <pic:blipFill>
-                    <a:blip r:embed="rId14">
+                    <a:blip r:embed="rId17">
                       <a:extLst>
                         <a:ext uri="{28A0092B-C50C-407E-A947-70E740481C1C}">
                           <a14:useLocalDpi xmlns:a14="http://schemas.microsoft.com/office/drawing/2010/main" val="0"/>
@@ -1146,8 +1131,6 @@
           <w:fldChar w:fldCharType="end"/>
         </w:r>
       </w:hyperlink>
-      <w:bookmarkStart w:id="4" w:name="_GoBack"/>
-      <w:bookmarkEnd w:id="4"/>
     </w:p>
     <w:p>
       <w:pPr>
@@ -3007,8 +2990,8 @@
     <w:p>
       <w:pPr>
         <w:sectPr>
-          <w:headerReference w:type="default" r:id="rId15"/>
-          <w:footerReference w:type="default" r:id="rId16"/>
+          <w:headerReference w:type="default" r:id="rId18"/>
+          <w:footerReference w:type="default" r:id="rId19"/>
           <w:pgSz w:w="11906" w:h="16838"/>
           <w:pgMar w:top="1134" w:right="1134" w:bottom="1134" w:left="1871" w:header="709" w:footer="709" w:gutter="0"/>
           <w:cols w:space="708"/>
@@ -3020,16 +3003,16 @@
       <w:pPr>
         <w:pStyle w:val="Titel"/>
       </w:pPr>
-      <w:bookmarkStart w:id="5" w:name="_Toc338321402"/>
-      <w:bookmarkStart w:id="6" w:name="_Toc338321492"/>
-      <w:bookmarkStart w:id="7" w:name="_Toc405629377"/>
+      <w:bookmarkStart w:id="4" w:name="_Toc338321402"/>
+      <w:bookmarkStart w:id="5" w:name="_Toc338321492"/>
+      <w:bookmarkStart w:id="6" w:name="_Toc405629377"/>
       <w:r>
         <w:lastRenderedPageBreak/>
         <w:t>Inleiding</w:t>
       </w:r>
+      <w:bookmarkEnd w:id="4"/>
       <w:bookmarkEnd w:id="5"/>
       <w:bookmarkEnd w:id="6"/>
-      <w:bookmarkEnd w:id="7"/>
     </w:p>
     <w:p>
       <w:r>
@@ -3037,15 +3020,15 @@
       </w:r>
     </w:p>
     <w:p>
-      <w:bookmarkStart w:id="8" w:name="_Toc338321317"/>
-      <w:bookmarkStart w:id="9" w:name="_Toc338321403"/>
-      <w:bookmarkStart w:id="10" w:name="_Toc338321493"/>
+      <w:bookmarkStart w:id="7" w:name="_Toc338321317"/>
+      <w:bookmarkStart w:id="8" w:name="_Toc338321403"/>
+      <w:bookmarkStart w:id="9" w:name="_Toc338321493"/>
     </w:p>
     <w:p>
       <w:pPr>
         <w:sectPr>
-          <w:headerReference w:type="default" r:id="rId17"/>
-          <w:footerReference w:type="default" r:id="rId18"/>
+          <w:headerReference w:type="default" r:id="rId20"/>
+          <w:footerReference w:type="default" r:id="rId21"/>
           <w:pgSz w:w="11906" w:h="16838"/>
           <w:pgMar w:top="1134" w:right="1134" w:bottom="1134" w:left="1871" w:header="1134" w:footer="1134" w:gutter="0"/>
           <w:cols w:space="708"/>
@@ -3058,7 +3041,7 @@
         <w:pStyle w:val="Tussenpaginatitel"/>
         <w:framePr w:wrap="notBeside"/>
       </w:pPr>
-      <w:bookmarkStart w:id="11" w:name="_Toc405629378"/>
+      <w:bookmarkStart w:id="10" w:name="_Toc405629378"/>
       <w:r>
         <w:lastRenderedPageBreak/>
         <w:t xml:space="preserve">I </w:t>
@@ -3066,14 +3049,14 @@
       <w:r>
         <w:t>Theorie</w:t>
       </w:r>
-      <w:bookmarkEnd w:id="11"/>
+      <w:bookmarkEnd w:id="10"/>
     </w:p>
     <w:p/>
     <w:p>
       <w:pPr>
         <w:sectPr>
-          <w:headerReference w:type="default" r:id="rId19"/>
-          <w:footerReference w:type="default" r:id="rId20"/>
+          <w:headerReference w:type="default" r:id="rId22"/>
+          <w:footerReference w:type="default" r:id="rId23"/>
           <w:pgSz w:w="11906" w:h="16838"/>
           <w:pgMar w:top="1134" w:right="1134" w:bottom="1134" w:left="1871" w:header="1134" w:footer="1134" w:gutter="0"/>
           <w:cols w:space="708"/>
@@ -3090,10 +3073,10 @@
           <w:rFonts w:cs="Arial"/>
         </w:rPr>
       </w:pPr>
-      <w:bookmarkStart w:id="12" w:name="_Toc405629379"/>
+      <w:bookmarkStart w:id="11" w:name="_Toc405629379"/>
+      <w:bookmarkEnd w:id="7"/>
       <w:bookmarkEnd w:id="8"/>
       <w:bookmarkEnd w:id="9"/>
-      <w:bookmarkEnd w:id="10"/>
       <w:r>
         <w:rPr>
           <w:rFonts w:cs="Arial"/>
@@ -3101,7 +3084,7 @@
         <w:lastRenderedPageBreak/>
         <w:t>‘STEM’ in de Vlaamse onderwijs context</w:t>
       </w:r>
-      <w:bookmarkEnd w:id="12"/>
+      <w:bookmarkEnd w:id="11"/>
     </w:p>
     <w:p>
       <w:pPr>
@@ -3112,14 +3095,14 @@
           <w:rFonts w:cs="Arial"/>
         </w:rPr>
       </w:pPr>
-      <w:bookmarkStart w:id="13" w:name="_Toc405629380"/>
+      <w:bookmarkStart w:id="12" w:name="_Toc405629380"/>
       <w:r>
         <w:rPr>
           <w:rFonts w:cs="Arial"/>
         </w:rPr>
         <w:t>Waarvoor staat ‘STEM’?</w:t>
       </w:r>
-      <w:bookmarkEnd w:id="13"/>
+      <w:bookmarkEnd w:id="12"/>
     </w:p>
     <w:p>
       <w:pPr>
@@ -3352,14 +3335,14 @@
           <w:rFonts w:cs="Arial"/>
         </w:rPr>
       </w:pPr>
-      <w:bookmarkStart w:id="14" w:name="_Toc405629381"/>
+      <w:bookmarkStart w:id="13" w:name="_Toc405629381"/>
       <w:r>
         <w:rPr>
           <w:rFonts w:cs="Arial"/>
         </w:rPr>
         <w:t>Het Vlaamse ‘STEM-actieplan’</w:t>
       </w:r>
-      <w:bookmarkEnd w:id="14"/>
+      <w:bookmarkEnd w:id="13"/>
     </w:p>
     <w:p>
       <w:pPr>
@@ -3733,7 +3716,7 @@
                     <pic:cNvPicPr/>
                   </pic:nvPicPr>
                   <pic:blipFill rotWithShape="1">
-                    <a:blip r:embed="rId21" cstate="print">
+                    <a:blip r:embed="rId24" cstate="print">
                       <a:extLst>
                         <a:ext uri="{28A0092B-C50C-407E-A947-70E740481C1C}">
                           <a14:useLocalDpi xmlns:a14="http://schemas.microsoft.com/office/drawing/2010/main" val="0"/>
@@ -3945,14 +3928,14 @@
           <w:rFonts w:cs="Arial"/>
         </w:rPr>
       </w:pPr>
-      <w:bookmarkStart w:id="15" w:name="_Toc405629382"/>
+      <w:bookmarkStart w:id="14" w:name="_Toc405629382"/>
       <w:r>
         <w:rPr>
           <w:rFonts w:cs="Arial"/>
         </w:rPr>
         <w:t>De plaats van ‘STEM’ in het basisonderwijs</w:t>
       </w:r>
-      <w:bookmarkEnd w:id="15"/>
+      <w:bookmarkEnd w:id="14"/>
     </w:p>
     <w:p>
       <w:pPr>
@@ -4020,14 +4003,14 @@
           <w:rFonts w:cs="Arial"/>
         </w:rPr>
       </w:pPr>
-      <w:bookmarkStart w:id="16" w:name="_Toc405629383"/>
+      <w:bookmarkStart w:id="15" w:name="_Toc405629383"/>
       <w:r>
         <w:rPr>
           <w:rFonts w:cs="Arial"/>
         </w:rPr>
         <w:t>STEM binnen de verschillende leergebieden</w:t>
       </w:r>
-      <w:bookmarkEnd w:id="16"/>
+      <w:bookmarkEnd w:id="15"/>
     </w:p>
     <w:p>
       <w:pPr>
@@ -4193,14 +4176,14 @@
         <w:rPr>
           <w:rFonts w:cs="Arial"/>
         </w:rPr>
-        <w:t xml:space="preserve">De eindtermen wiskunde komen expliciet aan bod binnen het STEM-onderwijs. Er moeten gekende problemen opgelost worden en er zijn daar strategieën, vaardigheden, kennis en attitudes voor nodig. Elk domein uit het leergebied wiskunde (getallen, meetkunde, </w:t>
+        <w:t xml:space="preserve">De eindtermen wiskunde komen expliciet aan bod binnen het STEM-onderwijs. Er moeten gekende problemen opgelost worden en er zijn daar strategieën, vaardigheden, kennis en </w:t>
       </w:r>
       <w:r>
         <w:rPr>
           <w:rFonts w:cs="Arial"/>
         </w:rPr>
         <w:lastRenderedPageBreak/>
-        <w:t>strategieën en probleemoplossende vaardigheden/attitudes) komt, afhankelijk van het onderwerp, aan bod.</w:t>
+        <w:t>attitudes voor nodig. Elk domein uit het leergebied wiskunde (getallen, meetkunde, strategieën en probleemoplossende vaardigheden/attitudes) komt, afhankelijk van het onderwerp, aan bod.</w:t>
       </w:r>
     </w:p>
     <w:p>
@@ -4449,14 +4432,15 @@
           <w:rFonts w:cs="Arial"/>
         </w:rPr>
       </w:pPr>
-      <w:bookmarkStart w:id="17" w:name="_Toc405629384"/>
-      <w:r>
-        <w:rPr>
-          <w:rFonts w:cs="Arial"/>
-        </w:rPr>
+      <w:bookmarkStart w:id="16" w:name="_Toc405629384"/>
+      <w:r>
+        <w:rPr>
+          <w:rFonts w:cs="Arial"/>
+        </w:rPr>
+        <w:lastRenderedPageBreak/>
         <w:t>Focus op techniek en engineering</w:t>
       </w:r>
-      <w:bookmarkEnd w:id="17"/>
+      <w:bookmarkEnd w:id="16"/>
     </w:p>
     <w:p>
       <w:pPr>
@@ -4488,7 +4472,6 @@
         <w:rPr>
           <w:rFonts w:eastAsia="Arial" w:cs="Arial"/>
         </w:rPr>
-        <w:lastRenderedPageBreak/>
         <w:t xml:space="preserve">Techniek heeft als doel om veranderingen aan te brengen waardoor gebruiksvoorwerpen aan de veranderende menselijke behoeften voldoen (Dugger et al, 2011). </w:t>
       </w:r>
     </w:p>
@@ -4584,7 +4567,7 @@
                     <pic:cNvPicPr/>
                   </pic:nvPicPr>
                   <pic:blipFill rotWithShape="1">
-                    <a:blip r:embed="rId22" cstate="print">
+                    <a:blip r:embed="rId25" cstate="print">
                       <a:extLst>
                         <a:ext uri="{28A0092B-C50C-407E-A947-70E740481C1C}">
                           <a14:useLocalDpi xmlns:a14="http://schemas.microsoft.com/office/drawing/2010/main" val="0"/>
@@ -4794,6 +4777,7 @@
           <w:noProof/>
           <w:lang w:eastAsia="nl-BE"/>
         </w:rPr>
+        <w:lastRenderedPageBreak/>
         <w:drawing>
           <wp:inline distT="0" distB="0" distL="0" distR="0" wp14:anchorId="25C257C9" wp14:editId="2BAE9043">
             <wp:extent cx="4572000" cy="2438400"/>
@@ -4810,7 +4794,7 @@
                     <pic:cNvPicPr/>
                   </pic:nvPicPr>
                   <pic:blipFill rotWithShape="1">
-                    <a:blip r:embed="rId23" cstate="print">
+                    <a:blip r:embed="rId26" cstate="print">
                       <a:extLst>
                         <a:ext uri="{28A0092B-C50C-407E-A947-70E740481C1C}">
                           <a14:useLocalDpi xmlns:a14="http://schemas.microsoft.com/office/drawing/2010/main" val="0"/>
@@ -4913,7 +4897,6 @@
           <w:rFonts w:cs="Arial"/>
           <w:lang w:eastAsia="nl-BE"/>
         </w:rPr>
-        <w:lastRenderedPageBreak/>
         <w:t>Hulpmiddelen</w:t>
       </w:r>
     </w:p>
@@ -5285,7 +5268,7 @@
                     <pic:cNvPicPr/>
                   </pic:nvPicPr>
                   <pic:blipFill rotWithShape="1">
-                    <a:blip r:embed="rId24" cstate="print">
+                    <a:blip r:embed="rId27" cstate="print">
                       <a:extLst>
                         <a:ext uri="{28A0092B-C50C-407E-A947-70E740481C1C}">
                           <a14:useLocalDpi xmlns:a14="http://schemas.microsoft.com/office/drawing/2010/main" val="0"/>
@@ -5499,7 +5482,14 @@
         <w:rPr>
           <w:rFonts w:cs="Arial"/>
         </w:rPr>
-        <w:t xml:space="preserve">Tijdens dergelijke lessen wordt al doende geleerd door alles te kaderen in een realistische context (Cejka et al, 2006) en door stapsgewijs de leerstof aan te brengen (Meerbauw-Salant et al, 2013). Anderzijds wordt de materie via spelletjes aangebracht, wat de kinderen enorm motiveert (Mayo, M., 2007). </w:t>
+        <w:t>Tijdens dergelijke lessen wordt al doende geleerd door alles te kaderen in een realistische context (Cejka et al, 2006) en door stapsgewijs de leerstof aan te brengen (Meerbauw-</w:t>
+      </w:r>
+      <w:r>
+        <w:rPr>
+          <w:rFonts w:cs="Arial"/>
+        </w:rPr>
+        <w:lastRenderedPageBreak/>
+        <w:t xml:space="preserve">Salant et al, 2013). Anderzijds wordt de materie via spelletjes aangebracht, wat de kinderen enorm motiveert (Mayo, M., 2007). </w:t>
       </w:r>
     </w:p>
     <w:p>
@@ -5537,15 +5527,14 @@
           <w:rFonts w:cs="Arial"/>
         </w:rPr>
       </w:pPr>
-      <w:bookmarkStart w:id="18" w:name="_Toc405629385"/>
-      <w:r>
-        <w:rPr>
-          <w:rFonts w:cs="Arial"/>
-        </w:rPr>
-        <w:lastRenderedPageBreak/>
+      <w:bookmarkStart w:id="17" w:name="_Toc405629385"/>
+      <w:r>
+        <w:rPr>
+          <w:rFonts w:cs="Arial"/>
+        </w:rPr>
         <w:t>Evaluatie van het STEM-onderwijs</w:t>
       </w:r>
-      <w:bookmarkEnd w:id="18"/>
+      <w:bookmarkEnd w:id="17"/>
     </w:p>
     <w:p>
       <w:pPr>
@@ -5607,14 +5596,14 @@
           <w:rFonts w:cs="Arial"/>
         </w:rPr>
       </w:pPr>
-      <w:bookmarkStart w:id="19" w:name="_Toc405629386"/>
+      <w:bookmarkStart w:id="18" w:name="_Toc405629386"/>
       <w:r>
         <w:rPr>
           <w:rFonts w:cs="Arial"/>
         </w:rPr>
         <w:t>Kwaliteitskijker van de onderwijsinspectie</w:t>
       </w:r>
-      <w:bookmarkEnd w:id="19"/>
+      <w:bookmarkEnd w:id="18"/>
     </w:p>
     <w:p>
       <w:pPr>
@@ -5651,6 +5640,7 @@
           <w:noProof/>
           <w:lang w:eastAsia="nl-BE"/>
         </w:rPr>
+        <w:lastRenderedPageBreak/>
         <w:drawing>
           <wp:inline distT="0" distB="0" distL="0" distR="0" wp14:anchorId="2901C827" wp14:editId="44684C12">
             <wp:extent cx="3804283" cy="3174521"/>
@@ -5667,7 +5657,7 @@
                     <pic:cNvPicPr/>
                   </pic:nvPicPr>
                   <pic:blipFill rotWithShape="1">
-                    <a:blip r:embed="rId25">
+                    <a:blip r:embed="rId28">
                       <a:extLst>
                         <a:ext uri="{28A0092B-C50C-407E-A947-70E740481C1C}">
                           <a14:useLocalDpi xmlns:a14="http://schemas.microsoft.com/office/drawing/2010/main" val="0"/>
@@ -5872,95 +5862,95 @@
           <w:rFonts w:cs="Arial"/>
         </w:rPr>
       </w:pPr>
-      <w:bookmarkStart w:id="20" w:name="_Toc405629387"/>
+      <w:bookmarkStart w:id="19" w:name="_Toc405629387"/>
+      <w:r>
+        <w:rPr>
+          <w:rFonts w:cs="Arial"/>
+        </w:rPr>
+        <w:t>STEM-reflectie instrument</w:t>
+      </w:r>
+      <w:bookmarkEnd w:id="19"/>
+    </w:p>
+    <w:p>
+      <w:pPr>
+        <w:rPr>
+          <w:rFonts w:cs="Arial"/>
+        </w:rPr>
+      </w:pPr>
+      <w:r>
+        <w:rPr>
+          <w:rFonts w:cs="Arial"/>
+        </w:rPr>
+        <w:t>Het STEM reflectie-instrument werd gebaseerd op het advies van de VLOR, het STEM-actieplan en de review ‘Zin in wiskunde, wetenschappen en techniek’. De VLOR bracht in 2011 een advies uit over het stimuleren van wiskunde en wetenschappen in het onderwijs. Ze kaart</w:t>
+      </w:r>
+      <w:r>
+        <w:rPr>
+          <w:rFonts w:cs="Arial"/>
+        </w:rPr>
+        <w:t>t</w:t>
+      </w:r>
+      <w:r>
+        <w:rPr>
+          <w:rFonts w:cs="Arial"/>
+        </w:rPr>
+        <w:t>en hierin aan dat er een betere didactische aanpak ontwikkeld moet worden die inspeelt op de interesses van de leerlingen. Dit zou hen moeten aanmoedigen om meer met techniek en wetenschap bezig te zijn. Het STEM-actieplan formuleert doelen die nodig zijn om goed STEM-onderwijs aan te bieden. De review ‘Zin in wiskunde, wetenschappen en techniek’ biedt dan weer een goede basis - voor leerkrachten en studenten aan de lerarenopleiding - bij het ontwikkelen van goede STEM-lessen.</w:t>
+      </w:r>
+    </w:p>
+    <w:p>
+      <w:pPr>
+        <w:rPr>
+          <w:rFonts w:cs="Arial"/>
+        </w:rPr>
+      </w:pPr>
+      <w:r>
+        <w:rPr>
+          <w:rFonts w:cs="Arial"/>
+        </w:rPr>
+        <w:t>Het reflectie-instrument moet leerkrachten en scholen helpen bij het reflecteren over hun eigen STEM-onderwijs en –beleid. Op deze manier kan het onderwijs verder ontwikkelen en bijgestuurd worden</w:t>
+      </w:r>
+      <w:r>
+        <w:rPr>
+          <w:rFonts w:cs="Arial"/>
+        </w:rPr>
+        <w:t>. Daarnaast kan het ook door de lerarenopleiding en de pedagogische begeleiding (bv. in nascholing) gebruikt worden.</w:t>
+      </w:r>
+    </w:p>
+    <w:p>
+      <w:pPr>
+        <w:rPr>
+          <w:rFonts w:cs="Arial"/>
+        </w:rPr>
+      </w:pPr>
+      <w:r>
+        <w:rPr>
+          <w:rFonts w:cs="Arial"/>
+        </w:rPr>
+        <w:t>Het reflectie-instrume</w:t>
+      </w:r>
+      <w:r>
+        <w:rPr>
+          <w:rFonts w:cs="Arial"/>
+        </w:rPr>
+        <w:t>nt bestaat daarom uit criteria. Deze dienen</w:t>
+      </w:r>
+      <w:r>
+        <w:rPr>
+          <w:rFonts w:cs="Arial"/>
+        </w:rPr>
+        <w:t xml:space="preserve"> als hulpmiddel voor scholen en leerkrachten om STEM-activiteiten  te ontwikkelen. In het reflectie-instrument worden zowel beschrijving, kritische toetsing en reflectie aan elkaar gekoppeld.</w:t>
+      </w:r>
+    </w:p>
+    <w:p>
+      <w:pPr>
+        <w:rPr>
+          <w:rFonts w:cs="Arial"/>
+        </w:rPr>
+      </w:pPr>
       <w:r>
         <w:rPr>
           <w:rFonts w:cs="Arial"/>
         </w:rPr>
         <w:lastRenderedPageBreak/>
-        <w:t>STEM-reflectie instrument</w:t>
-      </w:r>
-      <w:bookmarkEnd w:id="20"/>
-    </w:p>
-    <w:p>
-      <w:pPr>
-        <w:rPr>
-          <w:rFonts w:cs="Arial"/>
-        </w:rPr>
-      </w:pPr>
-      <w:r>
-        <w:rPr>
-          <w:rFonts w:cs="Arial"/>
-        </w:rPr>
-        <w:t>Het STEM reflectie-instrument werd gebaseerd op het advies van de VLOR, het STEM-actieplan en de review ‘Zin in wiskunde, wetenschappen en techniek’. De VLOR bracht in 2011 een advies uit over het stimuleren van wiskunde en wetenschappen in het onderwijs. Ze kaart</w:t>
-      </w:r>
-      <w:r>
-        <w:rPr>
-          <w:rFonts w:cs="Arial"/>
-        </w:rPr>
-        <w:t>t</w:t>
-      </w:r>
-      <w:r>
-        <w:rPr>
-          <w:rFonts w:cs="Arial"/>
-        </w:rPr>
-        <w:t>en hierin aan dat er een betere didactische aanpak ontwikkeld moet worden die inspeelt op de interesses van de leerlingen. Dit zou hen moeten aanmoedigen om meer met techniek en wetenschap bezig te zijn. Het STEM-actieplan formuleert doelen die nodig zijn om goed STEM-onderwijs aan te bieden. De review ‘Zin in wiskunde, wetenschappen en techniek’ biedt dan weer een goede basis - voor leerkrachten en studenten aan de lerarenopleiding - bij het ontwikkelen van goede STEM-lessen.</w:t>
-      </w:r>
-    </w:p>
-    <w:p>
-      <w:pPr>
-        <w:rPr>
-          <w:rFonts w:cs="Arial"/>
-        </w:rPr>
-      </w:pPr>
-      <w:r>
-        <w:rPr>
-          <w:rFonts w:cs="Arial"/>
-        </w:rPr>
-        <w:t>Het reflectie-instrument moet leerkrachten en scholen helpen bij het reflecteren over hun eigen STEM-onderwijs en –beleid. Op deze manier kan het onderwijs verder ontwikkelen en bijgestuurd worden</w:t>
-      </w:r>
-      <w:r>
-        <w:rPr>
-          <w:rFonts w:cs="Arial"/>
-        </w:rPr>
-        <w:t>. Daarnaast kan het ook door de lerarenopleiding en de pedagogische begeleiding (bv. in nascholing) gebruikt worden.</w:t>
-      </w:r>
-    </w:p>
-    <w:p>
-      <w:pPr>
-        <w:rPr>
-          <w:rFonts w:cs="Arial"/>
-        </w:rPr>
-      </w:pPr>
-      <w:r>
-        <w:rPr>
-          <w:rFonts w:cs="Arial"/>
-        </w:rPr>
-        <w:t>Het reflectie-instrume</w:t>
-      </w:r>
-      <w:r>
-        <w:rPr>
-          <w:rFonts w:cs="Arial"/>
-        </w:rPr>
-        <w:t>nt bestaat daarom uit criteria. Deze dienen</w:t>
-      </w:r>
-      <w:r>
-        <w:rPr>
-          <w:rFonts w:cs="Arial"/>
-        </w:rPr>
-        <w:t xml:space="preserve"> als hulpmiddel voor scholen en leerkrachten om STEM-activiteiten  te ontwikkelen. In het reflectie-instrument worden zowel beschrijving, kritische toetsing en reflectie aan elkaar gekoppeld.</w:t>
-      </w:r>
-    </w:p>
-    <w:p>
-      <w:pPr>
-        <w:rPr>
-          <w:rFonts w:cs="Arial"/>
-        </w:rPr>
-      </w:pPr>
-      <w:r>
-        <w:rPr>
-          <w:rFonts w:cs="Arial"/>
-        </w:rPr>
         <w:t>Het reflectie-instrument bestaat uit 6 doelen en wil hiermee:</w:t>
       </w:r>
     </w:p>
@@ -6339,7 +6329,6 @@
         <w:rPr>
           <w:rFonts w:cs="Arial"/>
         </w:rPr>
-        <w:lastRenderedPageBreak/>
         <w:t xml:space="preserve">stappen. Dit betekent dat de stappen ook hernomen kunnen worden om tot </w:t>
       </w:r>
       <w:r>
@@ -6455,6 +6444,7 @@
         <w:rPr>
           <w:rFonts w:cs="Arial"/>
         </w:rPr>
+        <w:lastRenderedPageBreak/>
         <w:t xml:space="preserve">Van Houte verwijst in de review ‘Zin in wetenschappen, wiskunde en techniek’ naar de leerstijlen van </w:t>
       </w:r>
       <w:proofErr w:type="spellStart"/>
@@ -6501,7 +6491,7 @@
                     <pic:cNvPicPr/>
                   </pic:nvPicPr>
                   <pic:blipFill rotWithShape="1">
-                    <a:blip r:embed="rId26"/>
+                    <a:blip r:embed="rId29"/>
                     <a:srcRect l="30755" t="32647" r="29065" b="32353"/>
                     <a:stretch/>
                   </pic:blipFill>
@@ -6711,14 +6701,14 @@
           <w:rFonts w:cs="Arial"/>
         </w:rPr>
       </w:pPr>
-      <w:bookmarkStart w:id="21" w:name="_Toc405629388"/>
+      <w:bookmarkStart w:id="20" w:name="_Toc405629388"/>
       <w:r>
         <w:rPr>
           <w:rFonts w:cs="Arial"/>
         </w:rPr>
         <w:t>Uitdagingen van het STEM onderwijs</w:t>
       </w:r>
-      <w:bookmarkEnd w:id="21"/>
+      <w:bookmarkEnd w:id="20"/>
     </w:p>
     <w:p>
       <w:pPr>
@@ -6744,7 +6734,6 @@
           <w:rFonts w:cs="Arial"/>
           <w:lang w:val="en-US"/>
         </w:rPr>
-        <w:lastRenderedPageBreak/>
         <w:t xml:space="preserve">“STEM should be taught in an integrated and a cross-curricular manner, not just in “silos” where the individual subject areas dominate and the other subjects are only afterthoughts.” </w:t>
       </w:r>
       <w:r>
@@ -6776,14 +6765,15 @@
           <w:rFonts w:cs="Arial"/>
         </w:rPr>
       </w:pPr>
-      <w:bookmarkStart w:id="22" w:name="_Toc405629389"/>
-      <w:r>
-        <w:rPr>
-          <w:rFonts w:cs="Arial"/>
-        </w:rPr>
+      <w:bookmarkStart w:id="21" w:name="_Toc405629389"/>
+      <w:r>
+        <w:rPr>
+          <w:rFonts w:cs="Arial"/>
+        </w:rPr>
+        <w:lastRenderedPageBreak/>
         <w:t>Programmeren als onderdeel van STEM-onderwijs</w:t>
       </w:r>
-      <w:bookmarkEnd w:id="22"/>
+      <w:bookmarkEnd w:id="21"/>
     </w:p>
     <w:p>
       <w:pPr>
@@ -6794,14 +6784,14 @@
           <w:rFonts w:cs="Arial"/>
         </w:rPr>
       </w:pPr>
-      <w:bookmarkStart w:id="23" w:name="_Toc405629390"/>
+      <w:bookmarkStart w:id="22" w:name="_Toc405629390"/>
       <w:r>
         <w:rPr>
           <w:rFonts w:cs="Arial"/>
         </w:rPr>
         <w:t>Programmeren in functie van engineering/integratie(ST)EM</w:t>
       </w:r>
-      <w:bookmarkEnd w:id="23"/>
+      <w:bookmarkEnd w:id="22"/>
     </w:p>
     <w:p>
       <w:pPr>
@@ -6812,14 +6802,14 @@
           <w:rFonts w:cs="Arial"/>
         </w:rPr>
       </w:pPr>
-      <w:bookmarkStart w:id="24" w:name="_Toc405629391"/>
+      <w:bookmarkStart w:id="23" w:name="_Toc405629391"/>
       <w:r>
         <w:rPr>
           <w:rFonts w:cs="Arial"/>
         </w:rPr>
         <w:t>Wat is programmeren?</w:t>
       </w:r>
-      <w:bookmarkEnd w:id="24"/>
+      <w:bookmarkEnd w:id="23"/>
     </w:p>
     <w:p>
       <w:pPr>
@@ -6930,7 +6920,7 @@
                     <pic:cNvPicPr/>
                   </pic:nvPicPr>
                   <pic:blipFill rotWithShape="1">
-                    <a:blip r:embed="rId27" cstate="print">
+                    <a:blip r:embed="rId30" cstate="print">
                       <a:extLst>
                         <a:ext uri="{28A0092B-C50C-407E-A947-70E740481C1C}">
                           <a14:useLocalDpi xmlns:a14="http://schemas.microsoft.com/office/drawing/2010/main" val="0"/>
@@ -7042,7 +7032,7 @@
                     <pic:cNvPicPr/>
                   </pic:nvPicPr>
                   <pic:blipFill rotWithShape="1">
-                    <a:blip r:embed="rId28" cstate="print">
+                    <a:blip r:embed="rId31" cstate="print">
                       <a:extLst>
                         <a:ext uri="{28A0092B-C50C-407E-A947-70E740481C1C}">
                           <a14:useLocalDpi xmlns:a14="http://schemas.microsoft.com/office/drawing/2010/main" val="0"/>
@@ -7233,16 +7223,7 @@
           <w:noProof/>
           <w:lang w:eastAsia="nl-BE"/>
         </w:rPr>
-        <w:t xml:space="preserve"> een platform kan laten </w:t>
-      </w:r>
-      <w:r>
-        <w:rPr>
-          <w:rFonts w:cs="Arial"/>
-          <w:noProof/>
-          <w:lang w:eastAsia="nl-BE"/>
-        </w:rPr>
-        <w:lastRenderedPageBreak/>
-        <w:t xml:space="preserve">opschuiven door de </w:t>
+        <w:t xml:space="preserve"> een platform kan laten opschuiven door de </w:t>
       </w:r>
       <w:r>
         <w:rPr>
@@ -7287,7 +7268,7 @@
                     <pic:cNvPicPr/>
                   </pic:nvPicPr>
                   <pic:blipFill rotWithShape="1">
-                    <a:blip r:embed="rId29" cstate="print">
+                    <a:blip r:embed="rId32" cstate="print">
                       <a:extLst>
                         <a:ext uri="{28A0092B-C50C-407E-A947-70E740481C1C}">
                           <a14:useLocalDpi xmlns:a14="http://schemas.microsoft.com/office/drawing/2010/main" val="0"/>
@@ -7388,6 +7369,7 @@
         <w:rPr>
           <w:rFonts w:cs="Arial"/>
         </w:rPr>
+        <w:lastRenderedPageBreak/>
         <w:t>Deze commando’s verplaatsen slechts 1 kist. Wanneer we alle kisten willen verplaatsen moeten we programma 1 herhalen door het “</w:t>
       </w:r>
       <w:proofErr w:type="spellStart"/>
@@ -7431,7 +7413,7 @@
                     <pic:cNvPicPr/>
                   </pic:nvPicPr>
                   <pic:blipFill rotWithShape="1">
-                    <a:blip r:embed="rId30" cstate="print">
+                    <a:blip r:embed="rId33" cstate="print">
                       <a:extLst>
                         <a:ext uri="{28A0092B-C50C-407E-A947-70E740481C1C}">
                           <a14:useLocalDpi xmlns:a14="http://schemas.microsoft.com/office/drawing/2010/main" val="0"/>
@@ -7681,7 +7663,7 @@
                     <pic:cNvPicPr/>
                   </pic:nvPicPr>
                   <pic:blipFill rotWithShape="1">
-                    <a:blip r:embed="rId31" cstate="print">
+                    <a:blip r:embed="rId34" cstate="print">
                       <a:extLst>
                         <a:ext uri="{28A0092B-C50C-407E-A947-70E740481C1C}">
                           <a14:useLocalDpi xmlns:a14="http://schemas.microsoft.com/office/drawing/2010/main" val="0"/>
@@ -7823,7 +7805,7 @@
                     <pic:cNvPicPr/>
                   </pic:nvPicPr>
                   <pic:blipFill rotWithShape="1">
-                    <a:blip r:embed="rId32" cstate="print">
+                    <a:blip r:embed="rId35" cstate="print">
                       <a:extLst>
                         <a:ext uri="{28A0092B-C50C-407E-A947-70E740481C1C}">
                           <a14:useLocalDpi xmlns:a14="http://schemas.microsoft.com/office/drawing/2010/main" val="0"/>
@@ -7957,14 +7939,14 @@
           <w:rFonts w:cs="Arial"/>
         </w:rPr>
       </w:pPr>
-      <w:bookmarkStart w:id="25" w:name="_Toc405629392"/>
+      <w:bookmarkStart w:id="24" w:name="_Toc405629392"/>
       <w:r>
         <w:rPr>
           <w:rFonts w:cs="Arial"/>
         </w:rPr>
         <w:t>Link met engineering en wiskunde</w:t>
       </w:r>
-      <w:bookmarkEnd w:id="25"/>
+      <w:bookmarkEnd w:id="24"/>
     </w:p>
     <w:p>
       <w:pPr>
@@ -8004,49 +7986,43 @@
         <w:rPr>
           <w:rFonts w:cs="Arial"/>
         </w:rPr>
-        <w:t xml:space="preserve">, 2008). </w:t>
-      </w:r>
-      <w:r>
-        <w:rPr>
-          <w:rFonts w:cs="Arial"/>
+        <w:t>, 2008). Michele et al (2008) haalt ook aan dat kinderen leren tellen, problemen leren oplossen en het logisch denken oefenen (Michele et al, 2008). Daarnaast voorziet wiskunde ook in de taal die nodig is voor wetenschap, techniek en engineering (Dugger et al, 2011).</w:t>
+      </w:r>
+    </w:p>
+    <w:p>
+      <w:pPr>
+        <w:rPr>
+          <w:rFonts w:cs="Arial"/>
+        </w:rPr>
+      </w:pPr>
+      <w:proofErr w:type="spellStart"/>
+      <w:r>
+        <w:rPr>
+          <w:rFonts w:cs="Arial"/>
+        </w:rPr>
+        <w:t>Meerbaum-Salant</w:t>
+      </w:r>
+      <w:proofErr w:type="spellEnd"/>
+      <w:r>
+        <w:rPr>
+          <w:rFonts w:cs="Arial"/>
+        </w:rPr>
+        <w:t xml:space="preserve"> et al (2013) zegt dat kinderen vooral de kennis uit het leergebied wiskunde gebruiken om problemen op te lossen:</w:t>
+      </w:r>
+    </w:p>
+    <w:p>
+      <w:pPr>
+        <w:rPr>
+          <w:rFonts w:cs="Arial"/>
+          <w:lang w:val="en-US"/>
+        </w:rPr>
+      </w:pPr>
+      <w:r>
+        <w:rPr>
+          <w:rFonts w:cs="Arial"/>
+          <w:lang w:val="en-US"/>
         </w:rPr>
         <w:lastRenderedPageBreak/>
-        <w:t>Michele et al (2008) haalt ook aan dat kinderen leren tellen, problemen leren oplossen en het logisch denken oefenen (Michele et al, 2008). Daarnaast voorziet wiskunde ook in de taal die nodig is voor wetenschap, techniek en engineering (Dugger et al, 2011).</w:t>
-      </w:r>
-    </w:p>
-    <w:p>
-      <w:pPr>
-        <w:rPr>
-          <w:rFonts w:cs="Arial"/>
-        </w:rPr>
-      </w:pPr>
-      <w:proofErr w:type="spellStart"/>
-      <w:r>
-        <w:rPr>
-          <w:rFonts w:cs="Arial"/>
-        </w:rPr>
-        <w:t>Meerbaum-Salant</w:t>
-      </w:r>
-      <w:proofErr w:type="spellEnd"/>
-      <w:r>
-        <w:rPr>
-          <w:rFonts w:cs="Arial"/>
-        </w:rPr>
-        <w:t xml:space="preserve"> et al (2013) zegt dat kinderen vooral de kennis uit het leergebied wiskunde gebruiken om problemen op te lossen:</w:t>
-      </w:r>
-    </w:p>
-    <w:p>
-      <w:pPr>
-        <w:rPr>
-          <w:rFonts w:cs="Arial"/>
-          <w:lang w:val="en-US"/>
-        </w:rPr>
-      </w:pPr>
-      <w:r>
-        <w:rPr>
-          <w:rFonts w:cs="Arial"/>
-          <w:lang w:val="en-US"/>
-        </w:rPr>
         <w:t>“In most cases, students did not give definitions for the given concepts, and when they did, the answers related to knowledge from another field, mainly from mathematics” (</w:t>
       </w:r>
       <w:proofErr w:type="spellStart"/>
@@ -8075,7 +8051,7 @@
           <w:rFonts w:cs="Arial"/>
         </w:rPr>
       </w:pPr>
-      <w:bookmarkStart w:id="26" w:name="_Toc405629393"/>
+      <w:bookmarkStart w:id="25" w:name="_Toc405629393"/>
       <w:proofErr w:type="spellStart"/>
       <w:r>
         <w:rPr>
@@ -8097,7 +8073,7 @@
         </w:rPr>
         <w:t>practices</w:t>
       </w:r>
-      <w:bookmarkEnd w:id="26"/>
+      <w:bookmarkEnd w:id="25"/>
       <w:proofErr w:type="spellEnd"/>
     </w:p>
     <w:p>
@@ -8243,14 +8219,14 @@
           <w:rFonts w:cs="Arial"/>
         </w:rPr>
       </w:pPr>
-      <w:bookmarkStart w:id="27" w:name="_Toc405629394"/>
+      <w:bookmarkStart w:id="26" w:name="_Toc405629394"/>
       <w:r>
         <w:rPr>
           <w:rFonts w:cs="Arial"/>
         </w:rPr>
         <w:t>Tools om te programmeren</w:t>
       </w:r>
-      <w:bookmarkEnd w:id="27"/>
+      <w:bookmarkEnd w:id="26"/>
     </w:p>
     <w:p>
       <w:pPr>
@@ -8261,7 +8237,7 @@
           <w:rFonts w:cs="Arial"/>
         </w:rPr>
       </w:pPr>
-      <w:bookmarkStart w:id="28" w:name="_Toc405629395"/>
+      <w:bookmarkStart w:id="27" w:name="_Toc405629395"/>
       <w:r>
         <w:rPr>
           <w:rFonts w:cs="Arial"/>
@@ -8275,7 +8251,7 @@
         </w:rPr>
         <w:t>PC’s</w:t>
       </w:r>
-      <w:bookmarkEnd w:id="28"/>
+      <w:bookmarkEnd w:id="27"/>
       <w:proofErr w:type="spellEnd"/>
     </w:p>
     <w:p>
@@ -8328,7 +8304,6 @@
         <w:rPr>
           <w:rFonts w:cs="Arial"/>
         </w:rPr>
-        <w:lastRenderedPageBreak/>
         <w:t>Zoals elke computer heeft een tablet een besturingsprogramma. Volgens Gartner werden in 2013 in tegenstelling tot 2012 meer Android tablets verkocht. Het aandeel iOS tablets is gedaald. Dit is te zien op onderstaande figuur (Gartner, 2014).</w:t>
       </w:r>
     </w:p>
@@ -8345,6 +8320,7 @@
           <w:noProof/>
           <w:lang w:eastAsia="nl-BE"/>
         </w:rPr>
+        <w:lastRenderedPageBreak/>
         <w:drawing>
           <wp:inline distT="0" distB="0" distL="0" distR="0" wp14:anchorId="53F523CF" wp14:editId="7E6BB19C">
             <wp:extent cx="3901440" cy="1019175"/>
@@ -8361,7 +8337,7 @@
                     <pic:cNvPicPr/>
                   </pic:nvPicPr>
                   <pic:blipFill rotWithShape="1">
-                    <a:blip r:embed="rId33"/>
+                    <a:blip r:embed="rId36"/>
                     <a:srcRect l="21826" t="41471" r="35844" b="38860"/>
                     <a:stretch/>
                   </pic:blipFill>
@@ -8789,20 +8765,20 @@
         <w:rPr>
           <w:rFonts w:cs="Arial"/>
         </w:rPr>
+        <w:t xml:space="preserve">De Ipad met het iOS systeem krijgt bij de meeste ontwikkelaars voorrang. Hierdoor zijn deze apps niet of pas later voor de andere systemen beschikbaar. De vormgeving verschilt dan ook van de iOS versie en is minder gebruiksvriendelijk (Schampaert et al, 2013). </w:t>
+      </w:r>
+    </w:p>
+    <w:p>
+      <w:pPr>
+        <w:rPr>
+          <w:rFonts w:cs="Arial"/>
+        </w:rPr>
+      </w:pPr>
+      <w:r>
+        <w:rPr>
+          <w:rFonts w:cs="Arial"/>
+        </w:rPr>
         <w:lastRenderedPageBreak/>
-        <w:t xml:space="preserve">De Ipad met het iOS systeem krijgt bij de meeste ontwikkelaars voorrang. Hierdoor zijn deze apps niet of pas later voor de andere systemen beschikbaar. De vormgeving verschilt dan ook van de iOS versie en is minder gebruiksvriendelijk (Schampaert et al, 2013). </w:t>
-      </w:r>
-    </w:p>
-    <w:p>
-      <w:pPr>
-        <w:rPr>
-          <w:rFonts w:cs="Arial"/>
-        </w:rPr>
-      </w:pPr>
-      <w:r>
-        <w:rPr>
-          <w:rFonts w:cs="Arial"/>
-        </w:rPr>
         <w:t>Spelletjes zorgen voor afleiding. Algemeen is het dus beter om de installatie van deze apps te vermijden (Huber, 2012).</w:t>
       </w:r>
     </w:p>
@@ -8815,14 +8791,14 @@
           <w:rFonts w:cs="Arial"/>
         </w:rPr>
       </w:pPr>
-      <w:bookmarkStart w:id="29" w:name="_Toc405629396"/>
+      <w:bookmarkStart w:id="28" w:name="_Toc405629396"/>
       <w:r>
         <w:rPr>
           <w:rFonts w:cs="Arial"/>
         </w:rPr>
         <w:t>Software/apps</w:t>
       </w:r>
-      <w:bookmarkEnd w:id="29"/>
+      <w:bookmarkEnd w:id="28"/>
     </w:p>
     <w:p>
       <w:pPr>
@@ -9283,12 +9259,12 @@
       <w:pPr>
         <w:pStyle w:val="Kop1"/>
       </w:pPr>
-      <w:bookmarkStart w:id="30" w:name="_Toc405629397"/>
+      <w:bookmarkStart w:id="29" w:name="_Toc405629397"/>
       <w:r>
         <w:lastRenderedPageBreak/>
         <w:t>Titel niveau 1</w:t>
       </w:r>
-      <w:bookmarkEnd w:id="30"/>
+      <w:bookmarkEnd w:id="29"/>
     </w:p>
     <w:p>
       <w:r>
@@ -9299,8 +9275,8 @@
     <w:p>
       <w:pPr>
         <w:sectPr>
-          <w:headerReference w:type="default" r:id="rId34"/>
-          <w:footerReference w:type="default" r:id="rId35"/>
+          <w:headerReference w:type="default" r:id="rId37"/>
+          <w:footerReference w:type="default" r:id="rId38"/>
           <w:pgSz w:w="11906" w:h="16838"/>
           <w:pgMar w:top="1134" w:right="1134" w:bottom="1134" w:left="1871" w:header="1134" w:footer="1134" w:gutter="0"/>
           <w:cols w:space="708"/>
@@ -9313,8 +9289,8 @@
         <w:pStyle w:val="Tussenpaginatitel"/>
         <w:framePr w:wrap="notBeside"/>
         <w:sectPr>
-          <w:headerReference w:type="default" r:id="rId36"/>
-          <w:footerReference w:type="default" r:id="rId37"/>
+          <w:headerReference w:type="default" r:id="rId39"/>
+          <w:footerReference w:type="default" r:id="rId40"/>
           <w:pgSz w:w="11906" w:h="16838"/>
           <w:pgMar w:top="1134" w:right="1134" w:bottom="1134" w:left="1871" w:header="1134" w:footer="1134" w:gutter="0"/>
           <w:cols w:space="708"/>
@@ -9383,8 +9359,8 @@
       <w:pPr>
         <w:spacing w:after="0"/>
         <w:sectPr>
-          <w:headerReference w:type="default" r:id="rId38"/>
-          <w:footerReference w:type="default" r:id="rId39"/>
+          <w:headerReference w:type="default" r:id="rId41"/>
+          <w:footerReference w:type="default" r:id="rId42"/>
           <w:pgSz w:w="11906" w:h="16838"/>
           <w:pgMar w:top="1134" w:right="1134" w:bottom="1134" w:left="1871" w:header="1134" w:footer="1134" w:gutter="0"/>
           <w:cols w:space="708"/>
@@ -9679,8 +9655,8 @@
     <w:p>
       <w:pPr>
         <w:sectPr>
-          <w:headerReference w:type="default" r:id="rId40"/>
-          <w:footerReference w:type="default" r:id="rId41"/>
+          <w:headerReference w:type="default" r:id="rId43"/>
+          <w:footerReference w:type="default" r:id="rId44"/>
           <w:pgSz w:w="11906" w:h="16838"/>
           <w:pgMar w:top="1134" w:right="1134" w:bottom="1134" w:left="1871" w:header="1134" w:footer="1134" w:gutter="0"/>
           <w:cols w:space="708"/>
@@ -9690,8 +9666,8 @@
     </w:p>
     <w:p/>
     <w:sectPr>
-      <w:headerReference w:type="default" r:id="rId42"/>
-      <w:footerReference w:type="default" r:id="rId43"/>
+      <w:headerReference w:type="default" r:id="rId45"/>
+      <w:footerReference w:type="default" r:id="rId46"/>
       <w:pgSz w:w="16838" w:h="11906" w:orient="landscape"/>
       <w:pgMar w:top="1871" w:right="1134" w:bottom="1134" w:left="1134" w:header="1134" w:footer="1134" w:gutter="0"/>
       <w:cols w:space="708"/>
@@ -9725,15 +9701,32 @@
   <w:p>
     <w:pPr>
       <w:pStyle w:val="Voettekst"/>
-      <w:pBdr>
-        <w:top w:val="none" w:sz="0" w:space="0" w:color="auto"/>
-      </w:pBdr>
     </w:pPr>
   </w:p>
 </w:ftr>
 </file>
 
 <file path=word/footer10.xml><?xml version="1.0" encoding="utf-8"?>
+<w:ftr xmlns:wpc="http://schemas.microsoft.com/office/word/2010/wordprocessingCanvas" xmlns:mc="http://schemas.openxmlformats.org/markup-compatibility/2006" xmlns:o="urn:schemas-microsoft-com:office:office" xmlns:r="http://schemas.openxmlformats.org/officeDocument/2006/relationships" xmlns:m="http://schemas.openxmlformats.org/officeDocument/2006/math" xmlns:v="urn:schemas-microsoft-com:vml" xmlns:wp14="http://schemas.microsoft.com/office/word/2010/wordprocessingDrawing" xmlns:wp="http://schemas.openxmlformats.org/drawingml/2006/wordprocessingDrawing" xmlns:w10="urn:schemas-microsoft-com:office:word" xmlns:w="http://schemas.openxmlformats.org/wordprocessingml/2006/main" xmlns:w14="http://schemas.microsoft.com/office/word/2010/wordml" xmlns:wpg="http://schemas.microsoft.com/office/word/2010/wordprocessingGroup" xmlns:wpi="http://schemas.microsoft.com/office/word/2010/wordprocessingInk" xmlns:wne="http://schemas.microsoft.com/office/word/2006/wordml" xmlns:wps="http://schemas.microsoft.com/office/word/2010/wordprocessingShape" mc:Ignorable="w14 wp14">
+  <w:p>
+    <w:pPr>
+      <w:pStyle w:val="Voettekst"/>
+    </w:pPr>
+    <w:r>
+      <w:t>Academiejaar 20xx-20xx</w:t>
+    </w:r>
+    <w:r>
+      <w:tab/>
+    </w:r>
+    <w:r>
+      <w:tab/>
+      <w:t>Jouw volledige naam</w:t>
+    </w:r>
+  </w:p>
+</w:ftr>
+</file>
+
+<file path=word/footer11.xml><?xml version="1.0" encoding="utf-8"?>
 <w:ftr xmlns:wpc="http://schemas.microsoft.com/office/word/2010/wordprocessingCanvas" xmlns:mc="http://schemas.openxmlformats.org/markup-compatibility/2006" xmlns:o="urn:schemas-microsoft-com:office:office" xmlns:r="http://schemas.openxmlformats.org/officeDocument/2006/relationships" xmlns:m="http://schemas.openxmlformats.org/officeDocument/2006/math" xmlns:v="urn:schemas-microsoft-com:vml" xmlns:wp14="http://schemas.microsoft.com/office/word/2010/wordprocessingDrawing" xmlns:wp="http://schemas.openxmlformats.org/drawingml/2006/wordprocessingDrawing" xmlns:w10="urn:schemas-microsoft-com:office:word" xmlns:w="http://schemas.openxmlformats.org/wordprocessingml/2006/main" xmlns:w14="http://schemas.microsoft.com/office/word/2010/wordml" xmlns:wpg="http://schemas.microsoft.com/office/word/2010/wordprocessingGroup" xmlns:wpi="http://schemas.microsoft.com/office/word/2010/wordprocessingInk" xmlns:wne="http://schemas.microsoft.com/office/word/2006/wordml" xmlns:wps="http://schemas.microsoft.com/office/word/2010/wordprocessingShape" mc:Ignorable="w14 wp14">
   <w:p>
     <w:pPr>
@@ -9746,7 +9739,7 @@
 </w:ftr>
 </file>
 
-<file path=word/footer11.xml><?xml version="1.0" encoding="utf-8"?>
+<file path=word/footer12.xml><?xml version="1.0" encoding="utf-8"?>
 <w:ftr xmlns:wpc="http://schemas.microsoft.com/office/word/2010/wordprocessingCanvas" xmlns:mc="http://schemas.openxmlformats.org/markup-compatibility/2006" xmlns:o="urn:schemas-microsoft-com:office:office" xmlns:r="http://schemas.openxmlformats.org/officeDocument/2006/relationships" xmlns:m="http://schemas.openxmlformats.org/officeDocument/2006/math" xmlns:v="urn:schemas-microsoft-com:vml" xmlns:wp14="http://schemas.microsoft.com/office/word/2010/wordprocessingDrawing" xmlns:wp="http://schemas.openxmlformats.org/drawingml/2006/wordprocessingDrawing" xmlns:w10="urn:schemas-microsoft-com:office:word" xmlns:w="http://schemas.openxmlformats.org/wordprocessingml/2006/main" xmlns:w14="http://schemas.microsoft.com/office/word/2010/wordml" xmlns:wpg="http://schemas.microsoft.com/office/word/2010/wordprocessingGroup" xmlns:wpi="http://schemas.microsoft.com/office/word/2010/wordprocessingInk" xmlns:wne="http://schemas.microsoft.com/office/word/2006/wordml" xmlns:wps="http://schemas.microsoft.com/office/word/2010/wordprocessingShape" mc:Ignorable="w14 wp14">
   <w:p>
     <w:pPr>
@@ -9771,14 +9764,10 @@
   <w:p>
     <w:pPr>
       <w:pStyle w:val="Voettekst"/>
+      <w:pBdr>
+        <w:top w:val="none" w:sz="0" w:space="0" w:color="auto"/>
+      </w:pBdr>
     </w:pPr>
-    <w:r>
-      <w:tab/>
-    </w:r>
-    <w:r>
-      <w:tab/>
-      <w:t>Jouw naam</w:t>
-    </w:r>
   </w:p>
 </w:ftr>
 </file>
@@ -9805,35 +9794,19 @@
   <w:p>
     <w:pPr>
       <w:pStyle w:val="Voettekst"/>
-      <w:pBdr>
-        <w:top w:val="none" w:sz="0" w:space="0" w:color="auto"/>
-      </w:pBdr>
     </w:pPr>
+    <w:r>
+      <w:tab/>
+    </w:r>
+    <w:r>
+      <w:tab/>
+      <w:t>Jouw naam</w:t>
+    </w:r>
   </w:p>
 </w:ftr>
 </file>
 
 <file path=word/footer5.xml><?xml version="1.0" encoding="utf-8"?>
-<w:ftr xmlns:wpc="http://schemas.microsoft.com/office/word/2010/wordprocessingCanvas" xmlns:mc="http://schemas.openxmlformats.org/markup-compatibility/2006" xmlns:o="urn:schemas-microsoft-com:office:office" xmlns:r="http://schemas.openxmlformats.org/officeDocument/2006/relationships" xmlns:m="http://schemas.openxmlformats.org/officeDocument/2006/math" xmlns:v="urn:schemas-microsoft-com:vml" xmlns:wp14="http://schemas.microsoft.com/office/word/2010/wordprocessingDrawing" xmlns:wp="http://schemas.openxmlformats.org/drawingml/2006/wordprocessingDrawing" xmlns:w10="urn:schemas-microsoft-com:office:word" xmlns:w="http://schemas.openxmlformats.org/wordprocessingml/2006/main" xmlns:w14="http://schemas.microsoft.com/office/word/2010/wordml" xmlns:wpg="http://schemas.microsoft.com/office/word/2010/wordprocessingGroup" xmlns:wpi="http://schemas.microsoft.com/office/word/2010/wordprocessingInk" xmlns:wne="http://schemas.microsoft.com/office/word/2006/wordml" xmlns:wps="http://schemas.microsoft.com/office/word/2010/wordprocessingShape" mc:Ignorable="w14 wp14">
-  <w:p>
-    <w:pPr>
-      <w:pStyle w:val="Voettekst"/>
-    </w:pPr>
-    <w:r>
-      <w:t>Academiejaar 20xx-20xx</w:t>
-    </w:r>
-    <w:r>
-      <w:tab/>
-    </w:r>
-    <w:r>
-      <w:tab/>
-      <w:t>Jouw volledige naam</w:t>
-    </w:r>
-  </w:p>
-</w:ftr>
-</file>
-
-<file path=word/footer6.xml><?xml version="1.0" encoding="utf-8"?>
 <w:ftr xmlns:wpc="http://schemas.microsoft.com/office/word/2010/wordprocessingCanvas" xmlns:mc="http://schemas.openxmlformats.org/markup-compatibility/2006" xmlns:o="urn:schemas-microsoft-com:office:office" xmlns:r="http://schemas.openxmlformats.org/officeDocument/2006/relationships" xmlns:m="http://schemas.openxmlformats.org/officeDocument/2006/math" xmlns:v="urn:schemas-microsoft-com:vml" xmlns:wp14="http://schemas.microsoft.com/office/word/2010/wordprocessingDrawing" xmlns:wp="http://schemas.openxmlformats.org/drawingml/2006/wordprocessingDrawing" xmlns:w10="urn:schemas-microsoft-com:office:word" xmlns:w="http://schemas.openxmlformats.org/wordprocessingml/2006/main" xmlns:w14="http://schemas.microsoft.com/office/word/2010/wordml" xmlns:wpg="http://schemas.microsoft.com/office/word/2010/wordprocessingGroup" xmlns:wpi="http://schemas.microsoft.com/office/word/2010/wordprocessingInk" xmlns:wne="http://schemas.microsoft.com/office/word/2006/wordml" xmlns:wps="http://schemas.microsoft.com/office/word/2010/wordprocessingShape" mc:Ignorable="w14 wp14">
   <w:p>
     <w:pPr>
@@ -9846,7 +9819,46 @@
 </w:ftr>
 </file>
 
+<file path=word/footer6.xml><?xml version="1.0" encoding="utf-8"?>
+<w:ftr xmlns:wpc="http://schemas.microsoft.com/office/word/2010/wordprocessingCanvas" xmlns:mc="http://schemas.openxmlformats.org/markup-compatibility/2006" xmlns:o="urn:schemas-microsoft-com:office:office" xmlns:r="http://schemas.openxmlformats.org/officeDocument/2006/relationships" xmlns:m="http://schemas.openxmlformats.org/officeDocument/2006/math" xmlns:v="urn:schemas-microsoft-com:vml" xmlns:wp14="http://schemas.microsoft.com/office/word/2010/wordprocessingDrawing" xmlns:wp="http://schemas.openxmlformats.org/drawingml/2006/wordprocessingDrawing" xmlns:w10="urn:schemas-microsoft-com:office:word" xmlns:w="http://schemas.openxmlformats.org/wordprocessingml/2006/main" xmlns:w14="http://schemas.microsoft.com/office/word/2010/wordml" xmlns:wpg="http://schemas.microsoft.com/office/word/2010/wordprocessingGroup" xmlns:wpi="http://schemas.microsoft.com/office/word/2010/wordprocessingInk" xmlns:wne="http://schemas.microsoft.com/office/word/2006/wordml" xmlns:wps="http://schemas.microsoft.com/office/word/2010/wordprocessingShape" mc:Ignorable="w14 wp14">
+  <w:p>
+    <w:pPr>
+      <w:pStyle w:val="Voettekst"/>
+    </w:pPr>
+    <w:r>
+      <w:t>Academiejaar 2014</w:t>
+    </w:r>
+    <w:r>
+      <w:t>-</w:t>
+    </w:r>
+    <w:r>
+      <w:t>2015</w:t>
+    </w:r>
+    <w:r>
+      <w:tab/>
+    </w:r>
+    <w:r>
+      <w:tab/>
+      <w:t>Wendy Eeckhout</w:t>
+    </w:r>
+  </w:p>
+</w:ftr>
+</file>
+
 <file path=word/footer7.xml><?xml version="1.0" encoding="utf-8"?>
+<w:ftr xmlns:wpc="http://schemas.microsoft.com/office/word/2010/wordprocessingCanvas" xmlns:mc="http://schemas.openxmlformats.org/markup-compatibility/2006" xmlns:o="urn:schemas-microsoft-com:office:office" xmlns:r="http://schemas.openxmlformats.org/officeDocument/2006/relationships" xmlns:m="http://schemas.openxmlformats.org/officeDocument/2006/math" xmlns:v="urn:schemas-microsoft-com:vml" xmlns:wp14="http://schemas.microsoft.com/office/word/2010/wordprocessingDrawing" xmlns:wp="http://schemas.openxmlformats.org/drawingml/2006/wordprocessingDrawing" xmlns:w10="urn:schemas-microsoft-com:office:word" xmlns:w="http://schemas.openxmlformats.org/wordprocessingml/2006/main" xmlns:w14="http://schemas.microsoft.com/office/word/2010/wordml" xmlns:wpg="http://schemas.microsoft.com/office/word/2010/wordprocessingGroup" xmlns:wpi="http://schemas.microsoft.com/office/word/2010/wordprocessingInk" xmlns:wne="http://schemas.microsoft.com/office/word/2006/wordml" xmlns:wps="http://schemas.microsoft.com/office/word/2010/wordprocessingShape" mc:Ignorable="w14 wp14">
+  <w:p>
+    <w:pPr>
+      <w:pStyle w:val="Voettekst"/>
+      <w:pBdr>
+        <w:top w:val="none" w:sz="0" w:space="0" w:color="auto"/>
+      </w:pBdr>
+    </w:pPr>
+  </w:p>
+</w:ftr>
+</file>
+
+<file path=word/footer8.xml><?xml version="1.0" encoding="utf-8"?>
 <w:ftr xmlns:wpc="http://schemas.microsoft.com/office/word/2010/wordprocessingCanvas" xmlns:mc="http://schemas.openxmlformats.org/markup-compatibility/2006" xmlns:o="urn:schemas-microsoft-com:office:office" xmlns:r="http://schemas.openxmlformats.org/officeDocument/2006/relationships" xmlns:m="http://schemas.openxmlformats.org/officeDocument/2006/math" xmlns:v="urn:schemas-microsoft-com:vml" xmlns:wp14="http://schemas.microsoft.com/office/word/2010/wordprocessingDrawing" xmlns:wp="http://schemas.openxmlformats.org/drawingml/2006/wordprocessingDrawing" xmlns:w10="urn:schemas-microsoft-com:office:word" xmlns:w="http://schemas.openxmlformats.org/wordprocessingml/2006/main" xmlns:w14="http://schemas.microsoft.com/office/word/2010/wordml" xmlns:wpg="http://schemas.microsoft.com/office/word/2010/wordprocessingGroup" xmlns:wpi="http://schemas.microsoft.com/office/word/2010/wordprocessingInk" xmlns:wne="http://schemas.microsoft.com/office/word/2006/wordml" xmlns:wps="http://schemas.microsoft.com/office/word/2010/wordprocessingShape" mc:Ignorable="w14 wp14">
   <w:p>
     <w:pPr>
@@ -9868,7 +9880,7 @@
 </w:ftr>
 </file>
 
-<file path=word/footer8.xml><?xml version="1.0" encoding="utf-8"?>
+<file path=word/footer9.xml><?xml version="1.0" encoding="utf-8"?>
 <w:ftr xmlns:wpc="http://schemas.microsoft.com/office/word/2010/wordprocessingCanvas" xmlns:mc="http://schemas.openxmlformats.org/markup-compatibility/2006" xmlns:o="urn:schemas-microsoft-com:office:office" xmlns:r="http://schemas.openxmlformats.org/officeDocument/2006/relationships" xmlns:m="http://schemas.openxmlformats.org/officeDocument/2006/math" xmlns:v="urn:schemas-microsoft-com:vml" xmlns:wp14="http://schemas.microsoft.com/office/word/2010/wordprocessingDrawing" xmlns:wp="http://schemas.openxmlformats.org/drawingml/2006/wordprocessingDrawing" xmlns:w10="urn:schemas-microsoft-com:office:word" xmlns:w="http://schemas.openxmlformats.org/wordprocessingml/2006/main" xmlns:w14="http://schemas.microsoft.com/office/word/2010/wordml" xmlns:wpg="http://schemas.microsoft.com/office/word/2010/wordprocessingGroup" xmlns:wpi="http://schemas.microsoft.com/office/word/2010/wordprocessingInk" xmlns:wne="http://schemas.microsoft.com/office/word/2006/wordml" xmlns:wps="http://schemas.microsoft.com/office/word/2010/wordprocessingShape" mc:Ignorable="w14 wp14">
   <w:p>
     <w:pPr>
@@ -9881,26 +9893,6 @@
 </w:ftr>
 </file>
 
-<file path=word/footer9.xml><?xml version="1.0" encoding="utf-8"?>
-<w:ftr xmlns:wpc="http://schemas.microsoft.com/office/word/2010/wordprocessingCanvas" xmlns:mc="http://schemas.openxmlformats.org/markup-compatibility/2006" xmlns:o="urn:schemas-microsoft-com:office:office" xmlns:r="http://schemas.openxmlformats.org/officeDocument/2006/relationships" xmlns:m="http://schemas.openxmlformats.org/officeDocument/2006/math" xmlns:v="urn:schemas-microsoft-com:vml" xmlns:wp14="http://schemas.microsoft.com/office/word/2010/wordprocessingDrawing" xmlns:wp="http://schemas.openxmlformats.org/drawingml/2006/wordprocessingDrawing" xmlns:w10="urn:schemas-microsoft-com:office:word" xmlns:w="http://schemas.openxmlformats.org/wordprocessingml/2006/main" xmlns:w14="http://schemas.microsoft.com/office/word/2010/wordml" xmlns:wpg="http://schemas.microsoft.com/office/word/2010/wordprocessingGroup" xmlns:wpi="http://schemas.microsoft.com/office/word/2010/wordprocessingInk" xmlns:wne="http://schemas.microsoft.com/office/word/2006/wordml" xmlns:wps="http://schemas.microsoft.com/office/word/2010/wordprocessingShape" mc:Ignorable="w14 wp14">
-  <w:p>
-    <w:pPr>
-      <w:pStyle w:val="Voettekst"/>
-    </w:pPr>
-    <w:r>
-      <w:t>Academiejaar 20xx-20xx</w:t>
-    </w:r>
-    <w:r>
-      <w:tab/>
-    </w:r>
-    <w:r>
-      <w:tab/>
-      <w:t>Jouw volledige naam</w:t>
-    </w:r>
-  </w:p>
-</w:ftr>
-</file>
-
 <file path=word/footnotes.xml><?xml version="1.0" encoding="utf-8"?>
 <w:footnotes xmlns:wpc="http://schemas.microsoft.com/office/word/2010/wordprocessingCanvas" xmlns:mc="http://schemas.openxmlformats.org/markup-compatibility/2006" xmlns:o="urn:schemas-microsoft-com:office:office" xmlns:r="http://schemas.openxmlformats.org/officeDocument/2006/relationships" xmlns:m="http://schemas.openxmlformats.org/officeDocument/2006/math" xmlns:v="urn:schemas-microsoft-com:vml" xmlns:wp14="http://schemas.microsoft.com/office/word/2010/wordprocessingDrawing" xmlns:wp="http://schemas.openxmlformats.org/drawingml/2006/wordprocessingDrawing" xmlns:w10="urn:schemas-microsoft-com:office:word" xmlns:w="http://schemas.openxmlformats.org/wordprocessingml/2006/main" xmlns:w14="http://schemas.microsoft.com/office/word/2010/wordml" xmlns:wpg="http://schemas.microsoft.com/office/word/2010/wordprocessingGroup" xmlns:wpi="http://schemas.microsoft.com/office/word/2010/wordprocessingInk" xmlns:wne="http://schemas.microsoft.com/office/word/2006/wordml" xmlns:wps="http://schemas.microsoft.com/office/word/2010/wordprocessingShape" mc:Ignorable="w14 wp14">
   <w:footnote w:type="separator" w:id="-1">
@@ -9921,6 +9913,16 @@
 </file>
 
 <file path=word/header1.xml><?xml version="1.0" encoding="utf-8"?>
+<w:hdr xmlns:wpc="http://schemas.microsoft.com/office/word/2010/wordprocessingCanvas" xmlns:mc="http://schemas.openxmlformats.org/markup-compatibility/2006" xmlns:o="urn:schemas-microsoft-com:office:office" xmlns:r="http://schemas.openxmlformats.org/officeDocument/2006/relationships" xmlns:m="http://schemas.openxmlformats.org/officeDocument/2006/math" xmlns:v="urn:schemas-microsoft-com:vml" xmlns:wp14="http://schemas.microsoft.com/office/word/2010/wordprocessingDrawing" xmlns:wp="http://schemas.openxmlformats.org/drawingml/2006/wordprocessingDrawing" xmlns:w10="urn:schemas-microsoft-com:office:word" xmlns:w="http://schemas.openxmlformats.org/wordprocessingml/2006/main" xmlns:w14="http://schemas.microsoft.com/office/word/2010/wordml" xmlns:wpg="http://schemas.microsoft.com/office/word/2010/wordprocessingGroup" xmlns:wpi="http://schemas.microsoft.com/office/word/2010/wordprocessingInk" xmlns:wne="http://schemas.microsoft.com/office/word/2006/wordml" xmlns:wps="http://schemas.microsoft.com/office/word/2010/wordprocessingShape" mc:Ignorable="w14 wp14">
+  <w:p>
+    <w:pPr>
+      <w:pStyle w:val="Koptekst"/>
+    </w:pPr>
+  </w:p>
+</w:hdr>
+</file>
+
+<file path=word/header10.xml><?xml version="1.0" encoding="utf-8"?>
 <w:hdr xmlns:wpc="http://schemas.microsoft.com/office/word/2010/wordprocessingCanvas" xmlns:mc="http://schemas.openxmlformats.org/markup-compatibility/2006" xmlns:o="urn:schemas-microsoft-com:office:office" xmlns:r="http://schemas.openxmlformats.org/officeDocument/2006/relationships" xmlns:m="http://schemas.openxmlformats.org/officeDocument/2006/math" xmlns:v="urn:schemas-microsoft-com:vml" xmlns:wp14="http://schemas.microsoft.com/office/word/2010/wordprocessingDrawing" xmlns:wp="http://schemas.openxmlformats.org/drawingml/2006/wordprocessingDrawing" xmlns:w10="urn:schemas-microsoft-com:office:word" xmlns:w="http://schemas.openxmlformats.org/wordprocessingml/2006/main" xmlns:w14="http://schemas.microsoft.com/office/word/2010/wordml" xmlns:wpg="http://schemas.microsoft.com/office/word/2010/wordprocessingGroup" xmlns:wpi="http://schemas.microsoft.com/office/word/2010/wordprocessingInk" xmlns:wne="http://schemas.microsoft.com/office/word/2006/wordml" xmlns:wps="http://schemas.microsoft.com/office/word/2010/wordprocessingShape" mc:Ignorable="w14 wp14">
   <w:p>
     <w:pPr>
@@ -9933,24 +9935,11 @@
 </w:hdr>
 </file>
 
-<file path=word/header2.xml><?xml version="1.0" encoding="utf-8"?>
+<file path=word/header11.xml><?xml version="1.0" encoding="utf-8"?>
 <w:hdr xmlns:wpc="http://schemas.microsoft.com/office/word/2010/wordprocessingCanvas" xmlns:mc="http://schemas.openxmlformats.org/markup-compatibility/2006" xmlns:o="urn:schemas-microsoft-com:office:office" xmlns:r="http://schemas.openxmlformats.org/officeDocument/2006/relationships" xmlns:m="http://schemas.openxmlformats.org/officeDocument/2006/math" xmlns:v="urn:schemas-microsoft-com:vml" xmlns:wp14="http://schemas.microsoft.com/office/word/2010/wordprocessingDrawing" xmlns:wp="http://schemas.openxmlformats.org/drawingml/2006/wordprocessingDrawing" xmlns:w10="urn:schemas-microsoft-com:office:word" xmlns:w="http://schemas.openxmlformats.org/wordprocessingml/2006/main" xmlns:w14="http://schemas.microsoft.com/office/word/2010/wordml" xmlns:wpg="http://schemas.microsoft.com/office/word/2010/wordprocessingGroup" xmlns:wpi="http://schemas.microsoft.com/office/word/2010/wordprocessingInk" xmlns:wne="http://schemas.microsoft.com/office/word/2006/wordml" xmlns:wps="http://schemas.microsoft.com/office/word/2010/wordprocessingShape" mc:Ignorable="w14 wp14">
   <w:p>
     <w:pPr>
-      <w:pStyle w:val="Koptekst"/>
-      <w:pBdr>
-        <w:bottom w:val="none" w:sz="0" w:space="0" w:color="auto"/>
-      </w:pBdr>
-    </w:pPr>
-  </w:p>
-</w:hdr>
-</file>
-
-<file path=word/header3.xml><?xml version="1.0" encoding="utf-8"?>
-<w:hdr xmlns:wpc="http://schemas.microsoft.com/office/word/2010/wordprocessingCanvas" xmlns:mc="http://schemas.openxmlformats.org/markup-compatibility/2006" xmlns:o="urn:schemas-microsoft-com:office:office" xmlns:r="http://schemas.openxmlformats.org/officeDocument/2006/relationships" xmlns:m="http://schemas.openxmlformats.org/officeDocument/2006/math" xmlns:v="urn:schemas-microsoft-com:vml" xmlns:wp14="http://schemas.microsoft.com/office/word/2010/wordprocessingDrawing" xmlns:wp="http://schemas.openxmlformats.org/drawingml/2006/wordprocessingDrawing" xmlns:w10="urn:schemas-microsoft-com:office:word" xmlns:w="http://schemas.openxmlformats.org/wordprocessingml/2006/main" xmlns:w14="http://schemas.microsoft.com/office/word/2010/wordml" xmlns:wpg="http://schemas.microsoft.com/office/word/2010/wordprocessingGroup" xmlns:wpi="http://schemas.microsoft.com/office/word/2010/wordprocessingInk" xmlns:wne="http://schemas.microsoft.com/office/word/2006/wordml" xmlns:wps="http://schemas.microsoft.com/office/word/2010/wordprocessingShape" mc:Ignorable="w14 wp14">
-  <w:p>
-    <w:pPr>
-      <w:pStyle w:val="Koptekst"/>
+      <w:pStyle w:val="Koptekstliggend"/>
     </w:pPr>
     <w:r>
       <w:t xml:space="preserve">Titel </w:t>
@@ -9986,7 +9975,7 @@
         <w:noProof/>
         <w:lang w:val="nl-NL"/>
       </w:rPr>
-      <w:t>7</w:t>
+      <w:t>31</w:t>
     </w:r>
     <w:r>
       <w:fldChar w:fldCharType="end"/>
@@ -10001,7 +9990,7 @@
       <w:fldChar w:fldCharType="begin"/>
     </w:r>
     <w:r>
-      <w:instrText>NUMPAGES  \* Arabic  \* MERGEFORMAT</w:instrText>
+      <w:instrText xml:space="preserve"> NUMPAGES  \# "0-1" \* Arabic  \* MERGEFORMAT </w:instrText>
     </w:r>
     <w:r>
       <w:fldChar w:fldCharType="separate"/>
@@ -10009,17 +9998,35 @@
     <w:r>
       <w:rPr>
         <w:noProof/>
-        <w:lang w:val="nl-NL"/>
       </w:rPr>
-      <w:t>30</w:t>
+      <w:t>31</w:t>
     </w:r>
     <w:r>
-      <w:rPr>
-        <w:noProof/>
-        <w:lang w:val="nl-NL"/>
-      </w:rPr>
       <w:fldChar w:fldCharType="end"/>
     </w:r>
+  </w:p>
+</w:hdr>
+</file>
+
+<file path=word/header2.xml><?xml version="1.0" encoding="utf-8"?>
+<w:hdr xmlns:wpc="http://schemas.microsoft.com/office/word/2010/wordprocessingCanvas" xmlns:mc="http://schemas.openxmlformats.org/markup-compatibility/2006" xmlns:o="urn:schemas-microsoft-com:office:office" xmlns:r="http://schemas.openxmlformats.org/officeDocument/2006/relationships" xmlns:m="http://schemas.openxmlformats.org/officeDocument/2006/math" xmlns:v="urn:schemas-microsoft-com:vml" xmlns:wp14="http://schemas.microsoft.com/office/word/2010/wordprocessingDrawing" xmlns:wp="http://schemas.openxmlformats.org/drawingml/2006/wordprocessingDrawing" xmlns:w10="urn:schemas-microsoft-com:office:word" xmlns:w="http://schemas.openxmlformats.org/wordprocessingml/2006/main" xmlns:w14="http://schemas.microsoft.com/office/word/2010/wordml" xmlns:wpg="http://schemas.microsoft.com/office/word/2010/wordprocessingGroup" xmlns:wpi="http://schemas.microsoft.com/office/word/2010/wordprocessingInk" xmlns:wne="http://schemas.microsoft.com/office/word/2006/wordml" xmlns:wps="http://schemas.microsoft.com/office/word/2010/wordprocessingShape" mc:Ignorable="w14 wp14">
+  <w:p>
+    <w:pPr>
+      <w:pStyle w:val="Koptekst"/>
+      <w:pBdr>
+        <w:bottom w:val="none" w:sz="0" w:space="0" w:color="auto"/>
+      </w:pBdr>
+    </w:pPr>
+  </w:p>
+</w:hdr>
+</file>
+
+<file path=word/header3.xml><?xml version="1.0" encoding="utf-8"?>
+<w:hdr xmlns:wpc="http://schemas.microsoft.com/office/word/2010/wordprocessingCanvas" xmlns:mc="http://schemas.openxmlformats.org/markup-compatibility/2006" xmlns:o="urn:schemas-microsoft-com:office:office" xmlns:r="http://schemas.openxmlformats.org/officeDocument/2006/relationships" xmlns:m="http://schemas.openxmlformats.org/officeDocument/2006/math" xmlns:v="urn:schemas-microsoft-com:vml" xmlns:wp14="http://schemas.microsoft.com/office/word/2010/wordprocessingDrawing" xmlns:wp="http://schemas.openxmlformats.org/drawingml/2006/wordprocessingDrawing" xmlns:w10="urn:schemas-microsoft-com:office:word" xmlns:w="http://schemas.openxmlformats.org/wordprocessingml/2006/main" xmlns:w14="http://schemas.microsoft.com/office/word/2010/wordml" xmlns:wpg="http://schemas.microsoft.com/office/word/2010/wordprocessingGroup" xmlns:wpi="http://schemas.microsoft.com/office/word/2010/wordprocessingInk" xmlns:wne="http://schemas.microsoft.com/office/word/2006/wordml" xmlns:wps="http://schemas.microsoft.com/office/word/2010/wordprocessingShape" mc:Ignorable="w14 wp14">
+  <w:p>
+    <w:pPr>
+      <w:pStyle w:val="Koptekst"/>
+    </w:pPr>
   </w:p>
 </w:hdr>
 </file>
@@ -10077,7 +10084,7 @@
         <w:noProof/>
         <w:lang w:val="nl-NL"/>
       </w:rPr>
-      <w:t>24</w:t>
+      <w:t>7</w:t>
     </w:r>
     <w:r>
       <w:fldChar w:fldCharType="end"/>
@@ -10094,7 +10101,7 @@
           <w:noProof/>
           <w:lang w:val="nl-NL"/>
         </w:rPr>
-        <w:t>30</w:t>
+        <w:t>31</w:t>
       </w:r>
     </w:fldSimple>
   </w:p>
@@ -10115,6 +10122,94 @@
 </file>
 
 <file path=word/header7.xml><?xml version="1.0" encoding="utf-8"?>
+<w:hdr xmlns:wpc="http://schemas.microsoft.com/office/word/2010/wordprocessingCanvas" xmlns:mc="http://schemas.openxmlformats.org/markup-compatibility/2006" xmlns:o="urn:schemas-microsoft-com:office:office" xmlns:r="http://schemas.openxmlformats.org/officeDocument/2006/relationships" xmlns:m="http://schemas.openxmlformats.org/officeDocument/2006/math" xmlns:v="urn:schemas-microsoft-com:vml" xmlns:wp14="http://schemas.microsoft.com/office/word/2010/wordprocessingDrawing" xmlns:wp="http://schemas.openxmlformats.org/drawingml/2006/wordprocessingDrawing" xmlns:w10="urn:schemas-microsoft-com:office:word" xmlns:w="http://schemas.openxmlformats.org/wordprocessingml/2006/main" xmlns:w14="http://schemas.microsoft.com/office/word/2010/wordml" xmlns:wpg="http://schemas.microsoft.com/office/word/2010/wordprocessingGroup" xmlns:wpi="http://schemas.microsoft.com/office/word/2010/wordprocessingInk" xmlns:wne="http://schemas.microsoft.com/office/word/2006/wordml" xmlns:wps="http://schemas.microsoft.com/office/word/2010/wordprocessingShape" mc:Ignorable="w14 wp14">
+  <w:p>
+    <w:pPr>
+      <w:pStyle w:val="Koptekst"/>
+    </w:pPr>
+    <w:r>
+      <w:t>Hoe kunnen toepassingen op tablet een meerwaarde betekenen voor het (ST)EM-onderwijs in de eerste graad van het basisonderwijs?</w:t>
+    </w:r>
+    <w:r>
+      <w:tab/>
+    </w:r>
+    <w:r>
+      <w:tab/>
+    </w:r>
+    <w:r>
+      <w:rPr>
+        <w:lang w:val="nl-NL"/>
+      </w:rPr>
+      <w:t xml:space="preserve">Pagina </w:t>
+    </w:r>
+    <w:r>
+      <w:fldChar w:fldCharType="begin"/>
+    </w:r>
+    <w:r>
+      <w:instrText>PAGE  \* Arabic  \* MERGEFORMAT</w:instrText>
+    </w:r>
+    <w:r>
+      <w:fldChar w:fldCharType="separate"/>
+    </w:r>
+    <w:r>
+      <w:rPr>
+        <w:noProof/>
+        <w:lang w:val="nl-NL"/>
+      </w:rPr>
+      <w:t>9</w:t>
+    </w:r>
+    <w:r>
+      <w:fldChar w:fldCharType="end"/>
+    </w:r>
+    <w:r>
+      <w:rPr>
+        <w:lang w:val="nl-NL"/>
+      </w:rPr>
+      <w:t xml:space="preserve"> van </w:t>
+    </w:r>
+    <w:r>
+      <w:fldChar w:fldCharType="begin"/>
+    </w:r>
+    <w:r>
+      <w:instrText>NUMPAGES  \* Arabic  \* MERGEFORMAT</w:instrText>
+    </w:r>
+    <w:r>
+      <w:fldChar w:fldCharType="separate"/>
+    </w:r>
+    <w:r>
+      <w:rPr>
+        <w:noProof/>
+        <w:lang w:val="nl-NL"/>
+      </w:rPr>
+      <w:t>31</w:t>
+    </w:r>
+    <w:r>
+      <w:rPr>
+        <w:noProof/>
+        <w:lang w:val="nl-NL"/>
+      </w:rPr>
+      <w:fldChar w:fldCharType="end"/>
+    </w:r>
+    <w:bookmarkStart w:id="30" w:name="_GoBack"/>
+    <w:bookmarkEnd w:id="30"/>
+  </w:p>
+</w:hdr>
+</file>
+
+<file path=word/header8.xml><?xml version="1.0" encoding="utf-8"?>
+<w:hdr xmlns:wpc="http://schemas.microsoft.com/office/word/2010/wordprocessingCanvas" xmlns:mc="http://schemas.openxmlformats.org/markup-compatibility/2006" xmlns:o="urn:schemas-microsoft-com:office:office" xmlns:r="http://schemas.openxmlformats.org/officeDocument/2006/relationships" xmlns:m="http://schemas.openxmlformats.org/officeDocument/2006/math" xmlns:v="urn:schemas-microsoft-com:vml" xmlns:wp14="http://schemas.microsoft.com/office/word/2010/wordprocessingDrawing" xmlns:wp="http://schemas.openxmlformats.org/drawingml/2006/wordprocessingDrawing" xmlns:w10="urn:schemas-microsoft-com:office:word" xmlns:w="http://schemas.openxmlformats.org/wordprocessingml/2006/main" xmlns:w14="http://schemas.microsoft.com/office/word/2010/wordml" xmlns:wpg="http://schemas.microsoft.com/office/word/2010/wordprocessingGroup" xmlns:wpi="http://schemas.microsoft.com/office/word/2010/wordprocessingInk" xmlns:wne="http://schemas.microsoft.com/office/word/2006/wordml" xmlns:wps="http://schemas.microsoft.com/office/word/2010/wordprocessingShape" mc:Ignorable="w14 wp14">
+  <w:p>
+    <w:pPr>
+      <w:pStyle w:val="Koptekst"/>
+      <w:pBdr>
+        <w:bottom w:val="none" w:sz="0" w:space="0" w:color="auto"/>
+      </w:pBdr>
+    </w:pPr>
+  </w:p>
+</w:hdr>
+</file>
+
+<file path=word/header9.xml><?xml version="1.0" encoding="utf-8"?>
 <w:hdr xmlns:wpc="http://schemas.microsoft.com/office/word/2010/wordprocessingCanvas" xmlns:mc="http://schemas.openxmlformats.org/markup-compatibility/2006" xmlns:o="urn:schemas-microsoft-com:office:office" xmlns:r="http://schemas.openxmlformats.org/officeDocument/2006/relationships" xmlns:m="http://schemas.openxmlformats.org/officeDocument/2006/math" xmlns:v="urn:schemas-microsoft-com:vml" xmlns:wp14="http://schemas.microsoft.com/office/word/2010/wordprocessingDrawing" xmlns:wp="http://schemas.openxmlformats.org/drawingml/2006/wordprocessingDrawing" xmlns:w10="urn:schemas-microsoft-com:office:word" xmlns:w="http://schemas.openxmlformats.org/wordprocessingml/2006/main" xmlns:w14="http://schemas.microsoft.com/office/word/2010/wordml" xmlns:wpg="http://schemas.microsoft.com/office/word/2010/wordprocessingGroup" xmlns:wpi="http://schemas.microsoft.com/office/word/2010/wordprocessingInk" xmlns:wne="http://schemas.microsoft.com/office/word/2006/wordml" xmlns:wps="http://schemas.microsoft.com/office/word/2010/wordprocessingShape" mc:Ignorable="w14 wp14">
   <w:p>
     <w:pPr>
@@ -10154,7 +10249,7 @@
         <w:noProof/>
         <w:lang w:val="nl-NL"/>
       </w:rPr>
-      <w:t>28</w:t>
+      <w:t>29</w:t>
     </w:r>
     <w:r>
       <w:fldChar w:fldCharType="end"/>
@@ -10165,115 +10260,15 @@
       </w:rPr>
       <w:t xml:space="preserve"> van </w:t>
     </w:r>
-    <w:r>
-      <w:fldChar w:fldCharType="begin"/>
-    </w:r>
-    <w:r>
-      <w:instrText>NUMPAGES  \* Arabic  \* MERGEFORMAT</w:instrText>
-    </w:r>
-    <w:r>
-      <w:fldChar w:fldCharType="separate"/>
-    </w:r>
-    <w:r>
-      <w:rPr>
-        <w:noProof/>
-        <w:lang w:val="nl-NL"/>
-      </w:rPr>
-      <w:t>30</w:t>
-    </w:r>
-    <w:r>
-      <w:rPr>
-        <w:noProof/>
-        <w:lang w:val="nl-NL"/>
-      </w:rPr>
-      <w:fldChar w:fldCharType="end"/>
-    </w:r>
-  </w:p>
-</w:hdr>
-</file>
-
-<file path=word/header8.xml><?xml version="1.0" encoding="utf-8"?>
-<w:hdr xmlns:wpc="http://schemas.microsoft.com/office/word/2010/wordprocessingCanvas" xmlns:mc="http://schemas.openxmlformats.org/markup-compatibility/2006" xmlns:o="urn:schemas-microsoft-com:office:office" xmlns:r="http://schemas.openxmlformats.org/officeDocument/2006/relationships" xmlns:m="http://schemas.openxmlformats.org/officeDocument/2006/math" xmlns:v="urn:schemas-microsoft-com:vml" xmlns:wp14="http://schemas.microsoft.com/office/word/2010/wordprocessingDrawing" xmlns:wp="http://schemas.openxmlformats.org/drawingml/2006/wordprocessingDrawing" xmlns:w10="urn:schemas-microsoft-com:office:word" xmlns:w="http://schemas.openxmlformats.org/wordprocessingml/2006/main" xmlns:w14="http://schemas.microsoft.com/office/word/2010/wordml" xmlns:wpg="http://schemas.microsoft.com/office/word/2010/wordprocessingGroup" xmlns:wpi="http://schemas.microsoft.com/office/word/2010/wordprocessingInk" xmlns:wne="http://schemas.microsoft.com/office/word/2006/wordml" xmlns:wps="http://schemas.microsoft.com/office/word/2010/wordprocessingShape" mc:Ignorable="w14 wp14">
-  <w:p>
-    <w:pPr>
-      <w:pStyle w:val="Koptekst"/>
-      <w:pBdr>
-        <w:bottom w:val="none" w:sz="0" w:space="0" w:color="auto"/>
-      </w:pBdr>
-    </w:pPr>
-  </w:p>
-</w:hdr>
-</file>
-
-<file path=word/header9.xml><?xml version="1.0" encoding="utf-8"?>
-<w:hdr xmlns:wpc="http://schemas.microsoft.com/office/word/2010/wordprocessingCanvas" xmlns:mc="http://schemas.openxmlformats.org/markup-compatibility/2006" xmlns:o="urn:schemas-microsoft-com:office:office" xmlns:r="http://schemas.openxmlformats.org/officeDocument/2006/relationships" xmlns:m="http://schemas.openxmlformats.org/officeDocument/2006/math" xmlns:v="urn:schemas-microsoft-com:vml" xmlns:wp14="http://schemas.microsoft.com/office/word/2010/wordprocessingDrawing" xmlns:wp="http://schemas.openxmlformats.org/drawingml/2006/wordprocessingDrawing" xmlns:w10="urn:schemas-microsoft-com:office:word" xmlns:w="http://schemas.openxmlformats.org/wordprocessingml/2006/main" xmlns:w14="http://schemas.microsoft.com/office/word/2010/wordml" xmlns:wpg="http://schemas.microsoft.com/office/word/2010/wordprocessingGroup" xmlns:wpi="http://schemas.microsoft.com/office/word/2010/wordprocessingInk" xmlns:wne="http://schemas.microsoft.com/office/word/2006/wordml" xmlns:wps="http://schemas.microsoft.com/office/word/2010/wordprocessingShape" mc:Ignorable="w14 wp14">
-  <w:p>
-    <w:pPr>
-      <w:pStyle w:val="Koptekstliggend"/>
-    </w:pPr>
-    <w:r>
-      <w:t xml:space="preserve">Titel </w:t>
-    </w:r>
-    <w:proofErr w:type="spellStart"/>
-    <w:r>
-      <w:t>bachelorproef</w:t>
-    </w:r>
-    <w:proofErr w:type="spellEnd"/>
-    <w:r>
-      <w:tab/>
-    </w:r>
-    <w:r>
-      <w:tab/>
-    </w:r>
-    <w:r>
-      <w:rPr>
-        <w:lang w:val="nl-NL"/>
-      </w:rPr>
-      <w:t xml:space="preserve">Pagina </w:t>
-    </w:r>
-    <w:r>
-      <w:fldChar w:fldCharType="begin"/>
-    </w:r>
-    <w:r>
-      <w:instrText>PAGE  \* Arabic  \* MERGEFORMAT</w:instrText>
-    </w:r>
-    <w:r>
-      <w:fldChar w:fldCharType="separate"/>
-    </w:r>
-    <w:r>
-      <w:rPr>
-        <w:noProof/>
-        <w:lang w:val="nl-NL"/>
-      </w:rPr>
-      <w:t>30</w:t>
-    </w:r>
-    <w:r>
-      <w:fldChar w:fldCharType="end"/>
-    </w:r>
-    <w:r>
-      <w:rPr>
-        <w:lang w:val="nl-NL"/>
-      </w:rPr>
-      <w:t xml:space="preserve"> van </w:t>
-    </w:r>
-    <w:r>
-      <w:fldChar w:fldCharType="begin"/>
-    </w:r>
-    <w:r>
-      <w:instrText xml:space="preserve"> NUMPAGES  \# "0-1" \* Arabic  \* MERGEFORMAT </w:instrText>
-    </w:r>
-    <w:r>
-      <w:fldChar w:fldCharType="separate"/>
-    </w:r>
-    <w:r>
-      <w:rPr>
-        <w:noProof/>
-      </w:rPr>
-      <w:t>31</w:t>
-    </w:r>
-    <w:r>
-      <w:fldChar w:fldCharType="end"/>
-    </w:r>
+    <w:fldSimple w:instr="NUMPAGES  \* Arabic  \* MERGEFORMAT">
+      <w:r>
+        <w:rPr>
+          <w:noProof/>
+          <w:lang w:val="nl-NL"/>
+        </w:rPr>
+        <w:t>31</w:t>
+      </w:r>
+    </w:fldSimple>
   </w:p>
 </w:hdr>
 </file>
@@ -15118,7 +15113,7 @@
 </file>
 
 <file path=customXml/itemProps1.xml><?xml version="1.0" encoding="utf-8"?>
-<ds:datastoreItem xmlns:ds="http://schemas.openxmlformats.org/officeDocument/2006/customXml" ds:itemID="{9285C7E3-9B3D-4925-9D64-7BA8EE28D386}">
+<ds:datastoreItem xmlns:ds="http://schemas.openxmlformats.org/officeDocument/2006/customXml" ds:itemID="{57851042-8CF3-4B5F-B1EE-FB97D457764C}">
   <ds:schemaRefs>
     <ds:schemaRef ds:uri="http://schemas.openxmlformats.org/officeDocument/2006/bibliography"/>
   </ds:schemaRefs>

</xml_diff>